<commit_message>
remove unused num_top_similar_incidents from config and docs and improve error msg
</commit_message>
<xml_diff>
--- a/fn_machine_learning_nlp/doc/Resilient Machine Learning NLP Function User Guide.docx
+++ b/fn_machine_learning_nlp/doc/Resilient Machine Learning NLP Function User Guide.docx
@@ -3012,15 +3012,7 @@
       </w:r>
       <w:proofErr w:type="spellEnd"/>
       <w:r>
-        <w:t xml:space="preserve"> Enterprise 7 available from pip. </w:t>
-      </w:r>
-      <w:proofErr w:type="gramStart"/>
-      <w:r>
-        <w:t>Also</w:t>
-      </w:r>
-      <w:proofErr w:type="gramEnd"/>
-      <w:r>
-        <w:t xml:space="preserve"> </w:t>
+        <w:t xml:space="preserve"> Enterprise 7 available from pip. Also </w:t>
       </w:r>
       <w:proofErr w:type="spellStart"/>
       <w:r>
@@ -3405,20 +3397,6 @@
       <w:proofErr w:type="spellEnd"/>
       <w:r>
         <w:t>=path to the folder you are going to save your model files</w:t>
-      </w:r>
-    </w:p>
-    <w:p>
-      <w:pPr>
-        <w:pStyle w:val="Code0"/>
-        <w:ind w:left="720"/>
-      </w:pPr>
-      <w:proofErr w:type="spellStart"/>
-      <w:r>
-        <w:t>num_top_similar_incidents</w:t>
-      </w:r>
-      <w:proofErr w:type="spellEnd"/>
-      <w:r>
-        <w:t>=5</w:t>
       </w:r>
     </w:p>
     <w:p>
@@ -5341,21 +5319,11 @@
       <w:r>
         <w:t xml:space="preserve">Please refer to the </w:t>
       </w:r>
-      <w:r>
-        <w:fldChar w:fldCharType="begin"/>
-      </w:r>
-      <w:r>
-        <w:instrText xml:space="preserve"> DOCPROPERTY "ReferenceDoc" \* MERGEFORMAT </w:instrText>
-      </w:r>
-      <w:r>
-        <w:fldChar w:fldCharType="separate"/>
-      </w:r>
-      <w:r>
-        <w:t>Resilient Machine Learning Reference Guide</w:t>
-      </w:r>
-      <w:r>
-        <w:fldChar w:fldCharType="end"/>
-      </w:r>
+      <w:fldSimple w:instr=" DOCPROPERTY &quot;ReferenceDoc&quot; \* MERGEFORMAT ">
+        <w:r>
+          <w:t>Resilient Machine Learning Reference Guide</w:t>
+        </w:r>
+      </w:fldSimple>
       <w:r>
         <w:t xml:space="preserve"> for more information about Resilient Machine Learning.</w:t>
       </w:r>

</xml_diff>

<commit_message>
remove num_similar_incidents from config description
</commit_message>
<xml_diff>
--- a/fn_machine_learning_nlp/doc/Resilient Machine Learning NLP Function User Guide.docx
+++ b/fn_machine_learning_nlp/doc/Resilient Machine Learning NLP Function User Guide.docx
@@ -5215,7 +5215,7 @@
       <w:tr>
         <w:tc>
           <w:tcPr>
-            <w:tcW w:w="2529" w:type="dxa"/>
+            <w:tcW w:w="2883" w:type="dxa"/>
           </w:tcPr>
           <w:p>
             <w:pPr>
@@ -5248,7 +5248,7 @@
       <w:tr>
         <w:tc>
           <w:tcPr>
-            <w:tcW w:w="2529" w:type="dxa"/>
+            <w:tcW w:w="2883" w:type="dxa"/>
           </w:tcPr>
           <w:p>
             <w:pPr>
@@ -5256,7 +5256,7 @@
             </w:pPr>
             <w:proofErr w:type="spellStart"/>
             <w:r>
-              <w:t>num_top_simillar_incident</w:t>
+              <w:t>Num_features</w:t>
             </w:r>
             <w:proofErr w:type="spellEnd"/>
           </w:p>
@@ -5270,42 +5270,6 @@
               <w:pStyle w:val="BodyText"/>
             </w:pPr>
             <w:r>
-              <w:rPr>
-                <w:rFonts w:ascii="Calibri" w:hAnsi="Calibri" w:cs="Calibri"/>
-              </w:rPr>
-              <w:t>﻿</w:t>
-            </w:r>
-            <w:r>
-              <w:t>Number of similar incidents to return (ranked by similarity)</w:t>
-            </w:r>
-          </w:p>
-        </w:tc>
-      </w:tr>
-      <w:tr>
-        <w:tc>
-          <w:tcPr>
-            <w:tcW w:w="2529" w:type="dxa"/>
-          </w:tcPr>
-          <w:p>
-            <w:pPr>
-              <w:pStyle w:val="BodyText"/>
-            </w:pPr>
-            <w:proofErr w:type="spellStart"/>
-            <w:r>
-              <w:t>Num_features</w:t>
-            </w:r>
-            <w:proofErr w:type="spellEnd"/>
-          </w:p>
-        </w:tc>
-        <w:tc>
-          <w:tcPr>
-            <w:tcW w:w="6101" w:type="dxa"/>
-          </w:tcPr>
-          <w:p>
-            <w:pPr>
-              <w:pStyle w:val="BodyText"/>
-            </w:pPr>
-            <w:r>
               <w:t>Number of features for the word2vec model</w:t>
             </w:r>
           </w:p>
@@ -5319,11 +5283,21 @@
       <w:r>
         <w:t xml:space="preserve">Please refer to the </w:t>
       </w:r>
-      <w:fldSimple w:instr=" DOCPROPERTY &quot;ReferenceDoc&quot; \* MERGEFORMAT ">
-        <w:r>
-          <w:t>Resilient Machine Learning Reference Guide</w:t>
-        </w:r>
-      </w:fldSimple>
+      <w:r>
+        <w:fldChar w:fldCharType="begin"/>
+      </w:r>
+      <w:r>
+        <w:instrText xml:space="preserve"> DOCPROPERTY "ReferenceDoc" \* MERGEFORMAT </w:instrText>
+      </w:r>
+      <w:r>
+        <w:fldChar w:fldCharType="separate"/>
+      </w:r>
+      <w:r>
+        <w:t>Resilient Machine Learning Reference Guide</w:t>
+      </w:r>
+      <w:r>
+        <w:fldChar w:fldCharType="end"/>
+      </w:r>
       <w:r>
         <w:t xml:space="preserve"> for more information about Resilient Machine Learning.</w:t>
       </w:r>
@@ -5525,7 +5499,6 @@
       <w:bookmarkStart w:id="37" w:name="_Toc32564352"/>
       <w:bookmarkStart w:id="38" w:name="_Toc37767708"/>
       <w:r>
-        <w:lastRenderedPageBreak/>
         <w:t>Support</w:t>
       </w:r>
       <w:bookmarkEnd w:id="36"/>
@@ -5561,6 +5534,7 @@
         <w:pStyle w:val="BodyText"/>
       </w:pPr>
       <w:r>
+        <w:lastRenderedPageBreak/>
         <w:t xml:space="preserve">Including relevant </w:t>
       </w:r>
       <w:r>

</xml_diff>